<commit_message>
update in feature, update in file .docx and JPG (diagramDB)
</commit_message>
<xml_diff>
--- a/MAQUETACIÓN PARA LA SOLUCIÓN DE APLICATIVO.docx
+++ b/MAQUETACIÓN PARA LA SOLUCIÓN DE APLICATIVO.docx
@@ -183,6 +183,42 @@
     </w:p>
     <w:p>
       <w:pPr>
+        <w:pStyle w:val="Prrafodelista"/>
+        <w:numPr>
+          <w:ilvl w:val="0"/>
+          <w:numId w:val="1"/>
+        </w:numPr>
+      </w:pPr>
+      <w:r>
+        <w:t>Se crear</w:t>
+      </w:r>
+      <w:r>
+        <w:t>á</w:t>
+      </w:r>
+      <w:r>
+        <w:t xml:space="preserve"> un package (commons), que tendr</w:t>
+      </w:r>
+      <w:r>
+        <w:t>á</w:t>
+      </w:r>
+      <w:r>
+        <w:t xml:space="preserve"> todos los elementos transversales al desarrollo, es decir, Interfaces, superclases (clase padre</w:t>
+      </w:r>
+      <w:r>
+        <w:t xml:space="preserve">), </w:t>
+      </w:r>
+      <w:r>
+        <w:t>clases abstractas,</w:t>
+      </w:r>
+      <w:r>
+        <w:t xml:space="preserve">ClassEnum. </w:t>
+      </w:r>
+      <w:r>
+        <w:t xml:space="preserve">  </w:t>
+      </w:r>
+    </w:p>
+    <w:p>
+      <w:pPr>
         <w:rPr>
           <w:b/>
           <w:bCs/>
@@ -209,28 +245,42 @@
           <w:b/>
           <w:bCs/>
         </w:rPr>
+        <w:t>/player</w:t>
+      </w:r>
+      <w:r>
+        <w:rPr>
+          <w:b/>
+          <w:bCs/>
+        </w:rPr>
+        <w:t>/search</w:t>
+      </w:r>
+      <w:r>
+        <w:rPr>
+          <w:b/>
+          <w:bCs/>
+        </w:rPr>
+        <w:t>:</w:t>
+      </w:r>
+      <w:r>
+        <w:t xml:space="preserve"> listará los players creados </w:t>
+      </w:r>
+    </w:p>
+    <w:p>
+      <w:pPr>
+        <w:pStyle w:val="Prrafodelista"/>
+        <w:numPr>
+          <w:ilvl w:val="0"/>
+          <w:numId w:val="1"/>
+        </w:numPr>
+      </w:pPr>
+      <w:r>
+        <w:rPr>
+          <w:b/>
+          <w:bCs/>
+        </w:rPr>
         <w:t>/player:</w:t>
       </w:r>
       <w:r>
-        <w:t xml:space="preserve"> listará los players creados </w:t>
-      </w:r>
-    </w:p>
-    <w:p>
-      <w:pPr>
-        <w:pStyle w:val="Prrafodelista"/>
-        <w:numPr>
-          <w:ilvl w:val="0"/>
-          <w:numId w:val="1"/>
-        </w:numPr>
-      </w:pPr>
-      <w:r>
-        <w:rPr>
-          <w:b/>
-          <w:bCs/>
-        </w:rPr>
-        <w:t>/player/create:</w:t>
-      </w:r>
-      <w:r>
         <w:t xml:space="preserve"> crear un nuevo player</w:t>
       </w:r>
     </w:p>
@@ -247,7 +297,21 @@
           <w:b/>
           <w:bCs/>
         </w:rPr>
-        <w:t>/player/update:</w:t>
+        <w:t>/player</w:t>
+      </w:r>
+      <w:r>
+        <w:rPr>
+          <w:b/>
+          <w:bCs/>
+        </w:rPr>
+        <w:t>/{id}</w:t>
+      </w:r>
+      <w:r>
+        <w:rPr>
+          <w:b/>
+          <w:bCs/>
+        </w:rPr>
+        <w:t>:</w:t>
       </w:r>
       <w:r>
         <w:t xml:space="preserve"> actualizar (editar) un player creado</w:t>
@@ -266,7 +330,21 @@
           <w:b/>
           <w:bCs/>
         </w:rPr>
-        <w:t>/player/delete:</w:t>
+        <w:t>/player/</w:t>
+      </w:r>
+      <w:r>
+        <w:rPr>
+          <w:b/>
+          <w:bCs/>
+        </w:rPr>
+        <w:t>{id}</w:t>
+      </w:r>
+      <w:r>
+        <w:rPr>
+          <w:b/>
+          <w:bCs/>
+        </w:rPr>
+        <w:t>:</w:t>
       </w:r>
       <w:r>
         <w:t xml:space="preserve"> eliminar un player creado.   </w:t>
@@ -285,28 +363,42 @@
           <w:b/>
           <w:bCs/>
         </w:rPr>
+        <w:t>/car</w:t>
+      </w:r>
+      <w:r>
+        <w:rPr>
+          <w:b/>
+          <w:bCs/>
+        </w:rPr>
+        <w:t>/search</w:t>
+      </w:r>
+      <w:r>
+        <w:rPr>
+          <w:b/>
+          <w:bCs/>
+        </w:rPr>
+        <w:t>:</w:t>
+      </w:r>
+      <w:r>
+        <w:t xml:space="preserve"> listará los cars creados. </w:t>
+      </w:r>
+    </w:p>
+    <w:p>
+      <w:pPr>
+        <w:pStyle w:val="Prrafodelista"/>
+        <w:numPr>
+          <w:ilvl w:val="0"/>
+          <w:numId w:val="1"/>
+        </w:numPr>
+      </w:pPr>
+      <w:r>
+        <w:rPr>
+          <w:b/>
+          <w:bCs/>
+        </w:rPr>
         <w:t>/car:</w:t>
       </w:r>
       <w:r>
-        <w:t xml:space="preserve"> listará los cars creados. </w:t>
-      </w:r>
-    </w:p>
-    <w:p>
-      <w:pPr>
-        <w:pStyle w:val="Prrafodelista"/>
-        <w:numPr>
-          <w:ilvl w:val="0"/>
-          <w:numId w:val="1"/>
-        </w:numPr>
-      </w:pPr>
-      <w:r>
-        <w:rPr>
-          <w:b/>
-          <w:bCs/>
-        </w:rPr>
-        <w:t>/car/create:</w:t>
-      </w:r>
-      <w:r>
         <w:t xml:space="preserve"> crear un nuevo car</w:t>
       </w:r>
     </w:p>
@@ -323,7 +415,21 @@
           <w:b/>
           <w:bCs/>
         </w:rPr>
-        <w:t>/car/update:</w:t>
+        <w:t>/car/</w:t>
+      </w:r>
+      <w:r>
+        <w:rPr>
+          <w:b/>
+          <w:bCs/>
+        </w:rPr>
+        <w:t>{id}</w:t>
+      </w:r>
+      <w:r>
+        <w:rPr>
+          <w:b/>
+          <w:bCs/>
+        </w:rPr>
+        <w:t>:</w:t>
       </w:r>
       <w:r>
         <w:t xml:space="preserve"> actualizar (editar) un car creado </w:t>
@@ -342,7 +448,21 @@
           <w:b/>
           <w:bCs/>
         </w:rPr>
-        <w:t>/car/delete:</w:t>
+        <w:t>/car/</w:t>
+      </w:r>
+      <w:r>
+        <w:rPr>
+          <w:b/>
+          <w:bCs/>
+        </w:rPr>
+        <w:t>{id}</w:t>
+      </w:r>
+      <w:r>
+        <w:rPr>
+          <w:b/>
+          <w:bCs/>
+        </w:rPr>
+        <w:t>:</w:t>
       </w:r>
       <w:r>
         <w:t xml:space="preserve"> eliminar un car creado.</w:t>
@@ -361,7 +481,21 @@
           <w:b/>
           <w:bCs/>
         </w:rPr>
-        <w:t>/lane:</w:t>
+        <w:t>/lane</w:t>
+      </w:r>
+      <w:r>
+        <w:rPr>
+          <w:b/>
+          <w:bCs/>
+        </w:rPr>
+        <w:t>/search</w:t>
+      </w:r>
+      <w:r>
+        <w:rPr>
+          <w:b/>
+          <w:bCs/>
+        </w:rPr>
+        <w:t>:</w:t>
       </w:r>
       <w:r>
         <w:t xml:space="preserve"> lista los lanes creados</w:t>
@@ -380,7 +514,7 @@
           <w:b/>
           <w:bCs/>
         </w:rPr>
-        <w:t>/lane/create</w:t>
+        <w:t>/lane</w:t>
       </w:r>
       <w:r>
         <w:rPr>
@@ -406,7 +540,21 @@
           <w:b/>
           <w:bCs/>
         </w:rPr>
-        <w:t>/lane/update:</w:t>
+        <w:t>/lane/</w:t>
+      </w:r>
+      <w:r>
+        <w:rPr>
+          <w:b/>
+          <w:bCs/>
+        </w:rPr>
+        <w:t>{id}</w:t>
+      </w:r>
+      <w:r>
+        <w:rPr>
+          <w:b/>
+          <w:bCs/>
+        </w:rPr>
+        <w:t>:</w:t>
       </w:r>
       <w:r>
         <w:t xml:space="preserve"> actualizar (editar) un lane creado</w:t>
@@ -425,7 +573,21 @@
           <w:b/>
           <w:bCs/>
         </w:rPr>
-        <w:t>/lane/delete:</w:t>
+        <w:t>/lane</w:t>
+      </w:r>
+      <w:r>
+        <w:rPr>
+          <w:b/>
+          <w:bCs/>
+        </w:rPr>
+        <w:t>/{id}</w:t>
+      </w:r>
+      <w:r>
+        <w:rPr>
+          <w:b/>
+          <w:bCs/>
+        </w:rPr>
+        <w:t>:</w:t>
       </w:r>
       <w:r>
         <w:t xml:space="preserve"> eliminar un lane creado.</w:t>
@@ -467,7 +629,11 @@
         <w:t>: feature/xxx</w:t>
       </w:r>
       <w:r>
-        <w:t xml:space="preserve">, que en el caso de los Path’s anteriores, se crearán las siguientes features, </w:t>
+        <w:t xml:space="preserve">, que en el caso de los Path’s </w:t>
+      </w:r>
+      <w:r>
+        <w:lastRenderedPageBreak/>
+        <w:t xml:space="preserve">anteriores, se crearán las siguientes features, </w:t>
       </w:r>
       <w:r>
         <w:rPr>
@@ -497,11 +663,7 @@
         <w:t>feature/lane</w:t>
       </w:r>
       <w:r>
-        <w:t xml:space="preserve"> que deberá contener el CRUD. En el caso de </w:t>
-      </w:r>
-      <w:r>
-        <w:lastRenderedPageBreak/>
-        <w:t xml:space="preserve">los Endpoint seguirán la misma nomenclatura, es decir, </w:t>
+        <w:t xml:space="preserve"> que deberá contener el CRUD. En el caso de los Endpoint seguirán la misma nomenclatura, es decir, </w:t>
       </w:r>
       <w:r>
         <w:rPr>

</xml_diff>